<commit_message>
dodani modeli, stavio sam ih u .rar da download bude brzi jer mislim da svn ne zna raditi s promjenama na .max file-ovima, treba jos testirati
</commit_message>
<xml_diff>
--- a/Dokumentacija/WBS_tekst.docx
+++ b/Dokumentacija/WBS_tekst.docx
@@ -408,6 +408,31 @@
       </w:pPr>
       <w:r>
         <w:t>Ocjenjivanje</w:t>
+      </w:r>
+    </w:p>
+    <w:p/>
+    <w:p>
+      <w:pPr>
+        <w:pStyle w:val="ListParagraph"/>
+        <w:numPr>
+          <w:ilvl w:val="0"/>
+          <w:numId w:val="3"/>
+        </w:numPr>
+      </w:pPr>
+      <w:r>
+        <w:t>slobodno unesite promjene po potrebi</w:t>
+      </w:r>
+    </w:p>
+    <w:p>
+      <w:pPr>
+        <w:pStyle w:val="ListParagraph"/>
+        <w:numPr>
+          <w:ilvl w:val="0"/>
+          <w:numId w:val="3"/>
+        </w:numPr>
+      </w:pPr>
+      <w:r>
+        <w:t>još treba smisliti koliko bi koja faza trajala</w:t>
       </w:r>
     </w:p>
     <w:sectPr>
@@ -647,11 +672,126 @@
       </w:rPr>
     </w:lvl>
   </w:abstractNum>
+  <w:abstractNum w:abstractNumId="2">
+    <w:nsid w:val="2EB919A2"/>
+    <w:multiLevelType w:val="hybridMultilevel"/>
+    <w:tmpl w:val="A43279D6"/>
+    <w:lvl w:ilvl="0" w:tplc="4FE2FF30">
+      <w:numFmt w:val="bullet"/>
+      <w:lvlText w:val="-"/>
+      <w:lvlJc w:val="left"/>
+      <w:pPr>
+        <w:ind w:left="360" w:hanging="360"/>
+      </w:pPr>
+      <w:rPr>
+        <w:rFonts w:ascii="Calibri" w:eastAsiaTheme="minorHAnsi" w:hAnsi="Calibri" w:cs="Calibri" w:hint="default"/>
+      </w:rPr>
+    </w:lvl>
+    <w:lvl w:ilvl="1" w:tplc="041A0003" w:tentative="1">
+      <w:start w:val="1"/>
+      <w:numFmt w:val="bullet"/>
+      <w:lvlText w:val="o"/>
+      <w:lvlJc w:val="left"/>
+      <w:pPr>
+        <w:ind w:left="1080" w:hanging="360"/>
+      </w:pPr>
+      <w:rPr>
+        <w:rFonts w:ascii="Courier New" w:hAnsi="Courier New" w:cs="Courier New" w:hint="default"/>
+      </w:rPr>
+    </w:lvl>
+    <w:lvl w:ilvl="2" w:tplc="041A0005" w:tentative="1">
+      <w:start w:val="1"/>
+      <w:numFmt w:val="bullet"/>
+      <w:lvlText w:val=""/>
+      <w:lvlJc w:val="left"/>
+      <w:pPr>
+        <w:ind w:left="1800" w:hanging="360"/>
+      </w:pPr>
+      <w:rPr>
+        <w:rFonts w:ascii="Wingdings" w:hAnsi="Wingdings" w:hint="default"/>
+      </w:rPr>
+    </w:lvl>
+    <w:lvl w:ilvl="3" w:tplc="041A0001" w:tentative="1">
+      <w:start w:val="1"/>
+      <w:numFmt w:val="bullet"/>
+      <w:lvlText w:val=""/>
+      <w:lvlJc w:val="left"/>
+      <w:pPr>
+        <w:ind w:left="2520" w:hanging="360"/>
+      </w:pPr>
+      <w:rPr>
+        <w:rFonts w:ascii="Symbol" w:hAnsi="Symbol" w:hint="default"/>
+      </w:rPr>
+    </w:lvl>
+    <w:lvl w:ilvl="4" w:tplc="041A0003" w:tentative="1">
+      <w:start w:val="1"/>
+      <w:numFmt w:val="bullet"/>
+      <w:lvlText w:val="o"/>
+      <w:lvlJc w:val="left"/>
+      <w:pPr>
+        <w:ind w:left="3240" w:hanging="360"/>
+      </w:pPr>
+      <w:rPr>
+        <w:rFonts w:ascii="Courier New" w:hAnsi="Courier New" w:cs="Courier New" w:hint="default"/>
+      </w:rPr>
+    </w:lvl>
+    <w:lvl w:ilvl="5" w:tplc="041A0005" w:tentative="1">
+      <w:start w:val="1"/>
+      <w:numFmt w:val="bullet"/>
+      <w:lvlText w:val=""/>
+      <w:lvlJc w:val="left"/>
+      <w:pPr>
+        <w:ind w:left="3960" w:hanging="360"/>
+      </w:pPr>
+      <w:rPr>
+        <w:rFonts w:ascii="Wingdings" w:hAnsi="Wingdings" w:hint="default"/>
+      </w:rPr>
+    </w:lvl>
+    <w:lvl w:ilvl="6" w:tplc="041A0001" w:tentative="1">
+      <w:start w:val="1"/>
+      <w:numFmt w:val="bullet"/>
+      <w:lvlText w:val=""/>
+      <w:lvlJc w:val="left"/>
+      <w:pPr>
+        <w:ind w:left="4680" w:hanging="360"/>
+      </w:pPr>
+      <w:rPr>
+        <w:rFonts w:ascii="Symbol" w:hAnsi="Symbol" w:hint="default"/>
+      </w:rPr>
+    </w:lvl>
+    <w:lvl w:ilvl="7" w:tplc="041A0003" w:tentative="1">
+      <w:start w:val="1"/>
+      <w:numFmt w:val="bullet"/>
+      <w:lvlText w:val="o"/>
+      <w:lvlJc w:val="left"/>
+      <w:pPr>
+        <w:ind w:left="5400" w:hanging="360"/>
+      </w:pPr>
+      <w:rPr>
+        <w:rFonts w:ascii="Courier New" w:hAnsi="Courier New" w:cs="Courier New" w:hint="default"/>
+      </w:rPr>
+    </w:lvl>
+    <w:lvl w:ilvl="8" w:tplc="041A0005" w:tentative="1">
+      <w:start w:val="1"/>
+      <w:numFmt w:val="bullet"/>
+      <w:lvlText w:val=""/>
+      <w:lvlJc w:val="left"/>
+      <w:pPr>
+        <w:ind w:left="6120" w:hanging="360"/>
+      </w:pPr>
+      <w:rPr>
+        <w:rFonts w:ascii="Wingdings" w:hAnsi="Wingdings" w:hint="default"/>
+      </w:rPr>
+    </w:lvl>
+  </w:abstractNum>
   <w:num w:numId="1">
     <w:abstractNumId w:val="1"/>
   </w:num>
   <w:num w:numId="2">
     <w:abstractNumId w:val="0"/>
+  </w:num>
+  <w:num w:numId="3">
+    <w:abstractNumId w:val="2"/>
   </w:num>
 </w:numbering>
 </file>

</xml_diff>